<commit_message>
completed the reflective writing
</commit_message>
<xml_diff>
--- a/Reflective Writing of the Portfolio.docx
+++ b/Reflective Writing of the Portfolio.docx
@@ -1126,7 +1126,55 @@
         <w:spacing w:line="360" w:lineRule="auto"/>
       </w:pPr>
       <w:r>
-        <w:t>I had taken the assignment of the portfolio as an opportunity to test my front-end skills. By the start of semester, I had planned my portfolio’s layout and had already started building the site. While the classes moved on and we learnt new tools and skills, I implemented the skills that I learned right into my site. To make my site more attractive, I even implemented some things that was not taught to us.</w:t>
+        <w:t>I had taken the assignment of the portfolio as an opportunity to test my front-end skills. By the start of semester, I had planned my portfolio’s layout and had already started building the site. While the classes moved on and we learnt new tools and skills, I implemented the skills that I learned right into my site</w:t>
+      </w:r>
+      <w:r>
+        <w:t xml:space="preserve"> along with the workshops for each week. And this portfolio consists of all the components taught to us in the college lectures and workshops. </w:t>
+      </w:r>
+    </w:p>
+    <w:p>
+      <w:pPr>
+        <w:spacing w:line="360" w:lineRule="auto"/>
+      </w:pPr>
+      <w:r>
+        <w:t xml:space="preserve">While making the portfolio site, it was obviously </w:t>
+      </w:r>
+      <w:r>
+        <w:t xml:space="preserve">did </w:t>
+      </w:r>
+      <w:r>
+        <w:t xml:space="preserve">not </w:t>
+      </w:r>
+      <w:r>
+        <w:t xml:space="preserve">go </w:t>
+      </w:r>
+      <w:r>
+        <w:t>so straight forward. Many bugs and errors occurred which I took as my learning</w:t>
+      </w:r>
+      <w:r>
+        <w:t xml:space="preserve">. The main trouble I had was because of the cache of the browser not refreshing with the auto reload of the live server extension. Because of that, I </w:t>
+      </w:r>
+      <w:r>
+        <w:t>changed so many things in my code that made my site behave completely unexpected. And I had to build the site again from around the beginning. But because this made me redo the whole work, it also made me more confident and clearer on my skills.</w:t>
+      </w:r>
+    </w:p>
+    <w:p>
+      <w:pPr>
+        <w:spacing w:line="360" w:lineRule="auto"/>
+      </w:pPr>
+      <w:r>
+        <w:t xml:space="preserve">The next main bug I faced was the auto zoom of my site in mobile. Whenever my site was loaded in a mobile phone or the mobile view in the desktop itself, it auto zoomed to a little bit which was annoying. The problem was that my content’s width was </w:t>
+      </w:r>
+      <w:r>
+        <w:t>growing more than the viewport width because of some hardcoded width. To solve it, I firstly removed the hardcoded width and made the overflow-x property of the body to hidden to prevent the bug even if there is some hardcoded value.</w:t>
+      </w:r>
+    </w:p>
+    <w:p>
+      <w:pPr>
+        <w:spacing w:line="360" w:lineRule="auto"/>
+      </w:pPr>
+      <w:r>
+        <w:t>After that, I still faced other small bugs which were not so hard to debug. And finally made the site behave as expected in all the device screens. I tested the application in the mobile view in the browser itself and also in the actual mobile phone to verify.</w:t>
       </w:r>
     </w:p>
     <w:sectPr>

</xml_diff>